<commit_message>
Acabado funcion de registro
Acabado la funcion de registro
Reorganizacion de carpetas ahora los archivos sueltos estan en varios
</commit_message>
<xml_diff>
--- a/componentes/componentes.docx
+++ b/componentes/componentes.docx
@@ -4721,11 +4721,7 @@
       </w:r>
       <w:proofErr w:type="gramEnd"/>
     </w:p>
-    <w:p>
-      <w:r>
-        <w:t xml:space="preserve"> </w:t>
-      </w:r>
-    </w:p>
+    <w:p/>
     <w:p>
       <w:r>
         <w:t xml:space="preserve">Memoria </w:t>
@@ -5074,12 +5070,7 @@
         <w:pStyle w:val="NormalWeb"/>
       </w:pPr>
       <w:r>
-        <w:t xml:space="preserve">Su sistema de enfriamiento WINDFORCE 2X cuenta con dos ventiladores de hoja únicos de 90 mm, un tubo de cobre, diseño de ventilador giratorio alternativo y tecnología de contacto directo de tubería de calor, que brindan una capacidad de </w:t>
-      </w:r>
-      <w:bookmarkStart w:id="0" w:name="_GoBack"/>
-      <w:bookmarkEnd w:id="0"/>
-      <w:r>
-        <w:t>disipación de calor efectiva para un mayor rendimiento a temperaturas más bajas.</w:t>
+        <w:t>Su sistema de enfriamiento WINDFORCE 2X cuenta con dos ventiladores de hoja únicos de 90 mm, un tubo de cobre, diseño de ventilador giratorio alternativo y tecnología de contacto directo de tubería de calor, que brindan una capacidad de disipación de calor efectiva para un mayor rendimiento a temperaturas más bajas.</w:t>
       </w:r>
     </w:p>
     <w:p>
@@ -5428,6 +5419,8 @@
       <w:pPr>
         <w:spacing w:line="240" w:lineRule="auto"/>
       </w:pPr>
+      <w:bookmarkStart w:id="0" w:name="_GoBack"/>
+      <w:bookmarkEnd w:id="0"/>
     </w:p>
     <w:sectPr>
       <w:pgSz w:w="11906" w:h="16838"/>

</xml_diff>